<commit_message>
Primera novedad, cita medica
</commit_message>
<xml_diff>
--- a/Me programo-Diego Pabon.docx
+++ b/Me programo-Diego Pabon.docx
@@ -1107,24 +1107,12 @@
           </w:tcPr>
           <w:p>
             <w:r>
-              <w:t>0</w:t>
-            </w:r>
-            <w:r>
-              <w:t>4</w:t>
-            </w:r>
-            <w:r>
-              <w:t>:00 am</w:t>
-            </w:r>
-          </w:p>
-          <w:p>
-            <w:r>
-              <w:t>0</w:t>
-            </w:r>
-            <w:r>
-              <w:t>5</w:t>
-            </w:r>
-            <w:r>
-              <w:t>:00 am</w:t>
+              <w:t>04:00 am</w:t>
+            </w:r>
+          </w:p>
+          <w:p>
+            <w:r>
+              <w:t>05:00 am</w:t>
             </w:r>
           </w:p>
         </w:tc>
@@ -1224,24 +1212,12 @@
           </w:tcPr>
           <w:p>
             <w:r>
-              <w:t>0</w:t>
-            </w:r>
-            <w:r>
-              <w:t>5</w:t>
-            </w:r>
-            <w:r>
-              <w:t>:00 am</w:t>
-            </w:r>
-          </w:p>
-          <w:p>
-            <w:r>
-              <w:t>0</w:t>
-            </w:r>
-            <w:r>
-              <w:t>6</w:t>
-            </w:r>
-            <w:r>
-              <w:t>:00 am</w:t>
+              <w:t>05:00 am</w:t>
+            </w:r>
+          </w:p>
+          <w:p>
+            <w:r>
+              <w:t>06:00 am</w:t>
             </w:r>
           </w:p>
         </w:tc>
@@ -1341,24 +1317,12 @@
           </w:tcPr>
           <w:p>
             <w:r>
-              <w:t>0</w:t>
-            </w:r>
-            <w:r>
-              <w:t>6</w:t>
-            </w:r>
-            <w:r>
-              <w:t>:00 am</w:t>
-            </w:r>
-          </w:p>
-          <w:p>
-            <w:r>
-              <w:t>0</w:t>
-            </w:r>
-            <w:r>
-              <w:t>7</w:t>
-            </w:r>
-            <w:r>
-              <w:t>:00 am</w:t>
+              <w:t>06:00 am</w:t>
+            </w:r>
+          </w:p>
+          <w:p>
+            <w:r>
+              <w:t>07:00 am</w:t>
             </w:r>
           </w:p>
         </w:tc>
@@ -1483,10 +1447,7 @@
               <w:jc w:val="center"/>
             </w:pPr>
             <w:r>
-              <w:t>B</w:t>
-            </w:r>
-            <w:r>
-              <w:t>año</w:t>
+              <w:t>Baño</w:t>
             </w:r>
           </w:p>
         </w:tc>
@@ -1526,24 +1487,12 @@
           </w:tcPr>
           <w:p>
             <w:r>
-              <w:t>0</w:t>
-            </w:r>
-            <w:r>
-              <w:t>7</w:t>
-            </w:r>
-            <w:r>
-              <w:t>:00 am</w:t>
-            </w:r>
-          </w:p>
-          <w:p>
-            <w:r>
-              <w:t>0</w:t>
-            </w:r>
-            <w:r>
-              <w:t>8</w:t>
-            </w:r>
-            <w:r>
-              <w:t>:00 am</w:t>
+              <w:t>07:00 am</w:t>
+            </w:r>
+          </w:p>
+          <w:p>
+            <w:r>
+              <w:t>08:00 am</w:t>
             </w:r>
           </w:p>
         </w:tc>
@@ -1578,9 +1527,6 @@
             <w:pPr>
               <w:jc w:val="center"/>
             </w:pPr>
-            <w:r>
-              <w:t>Ir a clase</w:t>
-            </w:r>
           </w:p>
         </w:tc>
         <w:tc>
@@ -1669,24 +1615,12 @@
           </w:tcPr>
           <w:p>
             <w:r>
-              <w:t>0</w:t>
-            </w:r>
-            <w:r>
-              <w:t>8</w:t>
-            </w:r>
-            <w:r>
-              <w:t>:00 am</w:t>
-            </w:r>
-          </w:p>
-          <w:p>
-            <w:r>
-              <w:t>0</w:t>
-            </w:r>
-            <w:r>
-              <w:t>9</w:t>
-            </w:r>
-            <w:r>
-              <w:t>:00 am</w:t>
+              <w:t>08:00 am</w:t>
+            </w:r>
+          </w:p>
+          <w:p>
+            <w:r>
+              <w:t>09:00 am</w:t>
             </w:r>
           </w:p>
         </w:tc>
@@ -1768,31 +1702,14 @@
         <w:tc>
           <w:tcPr>
             <w:tcW w:w="1407" w:type="dxa"/>
-            <w:vMerge w:val="restart"/>
-            <w:vAlign w:val="center"/>
-          </w:tcPr>
-          <w:p>
-            <w:pPr>
-              <w:jc w:val="center"/>
-            </w:pPr>
-            <w:r>
-              <w:t>Trabajos</w:t>
-            </w:r>
-          </w:p>
-          <w:p>
-            <w:pPr>
-              <w:jc w:val="center"/>
-            </w:pPr>
-            <w:r>
-              <w:t xml:space="preserve">Y </w:t>
-            </w:r>
-          </w:p>
-          <w:p>
-            <w:pPr>
-              <w:jc w:val="center"/>
-            </w:pPr>
-            <w:r>
-              <w:t>Estudio</w:t>
+            <w:vAlign w:val="center"/>
+          </w:tcPr>
+          <w:p>
+            <w:pPr>
+              <w:jc w:val="center"/>
+            </w:pPr>
+            <w:r>
+              <w:t>Ir a la cita</w:t>
             </w:r>
           </w:p>
         </w:tc>
@@ -1806,10 +1723,7 @@
               <w:jc w:val="center"/>
             </w:pPr>
             <w:r>
-              <w:t>Desayun</w:t>
-            </w:r>
-            <w:r>
-              <w:t>ar</w:t>
+              <w:t>Desayunar</w:t>
             </w:r>
           </w:p>
           <w:p>
@@ -1831,10 +1745,7 @@
               <w:jc w:val="center"/>
             </w:pPr>
             <w:r>
-              <w:t>Desayun</w:t>
-            </w:r>
-            <w:r>
-              <w:t>ar</w:t>
+              <w:t>Desayunar</w:t>
             </w:r>
           </w:p>
           <w:p>
@@ -1858,21 +1769,12 @@
           </w:tcPr>
           <w:p>
             <w:r>
-              <w:t>0</w:t>
-            </w:r>
-            <w:r>
-              <w:t>9</w:t>
-            </w:r>
-            <w:r>
-              <w:t>:00 am</w:t>
-            </w:r>
-          </w:p>
-          <w:p>
-            <w:r>
-              <w:t>10</w:t>
-            </w:r>
-            <w:r>
-              <w:t>:00 am</w:t>
+              <w:t>09:00 am</w:t>
+            </w:r>
+          </w:p>
+          <w:p>
+            <w:r>
+              <w:t>10:00 am</w:t>
             </w:r>
           </w:p>
         </w:tc>
@@ -1946,13 +1848,15 @@
         <w:tc>
           <w:tcPr>
             <w:tcW w:w="1407" w:type="dxa"/>
-            <w:vMerge/>
-            <w:vAlign w:val="center"/>
-          </w:tcPr>
-          <w:p>
-            <w:pPr>
-              <w:jc w:val="center"/>
-            </w:pPr>
+            <w:vAlign w:val="center"/>
+          </w:tcPr>
+          <w:p>
+            <w:pPr>
+              <w:jc w:val="center"/>
+            </w:pPr>
+            <w:r>
+              <w:t>Cita medica</w:t>
+            </w:r>
           </w:p>
         </w:tc>
         <w:tc>
@@ -2012,18 +1916,12 @@
           </w:tcPr>
           <w:p>
             <w:r>
-              <w:t>10</w:t>
-            </w:r>
-            <w:r>
-              <w:t>:00 am</w:t>
-            </w:r>
-          </w:p>
-          <w:p>
-            <w:r>
-              <w:t>11</w:t>
-            </w:r>
-            <w:r>
-              <w:t>:00 am</w:t>
+              <w:t>10:00 am</w:t>
+            </w:r>
+          </w:p>
+          <w:p>
+            <w:r>
+              <w:t>11:00 am</w:t>
             </w:r>
           </w:p>
         </w:tc>
@@ -2050,7 +1948,7 @@
               <w:jc w:val="center"/>
             </w:pPr>
             <w:r>
-              <w:t>Ingles III</w:t>
+              <w:t>Estudiar</w:t>
             </w:r>
           </w:p>
         </w:tc>
@@ -2170,18 +2068,12 @@
           </w:tcPr>
           <w:p>
             <w:r>
-              <w:t>11</w:t>
-            </w:r>
-            <w:r>
-              <w:t>:00 am</w:t>
-            </w:r>
-          </w:p>
-          <w:p>
-            <w:r>
-              <w:t>12</w:t>
-            </w:r>
-            <w:r>
-              <w:t>:00 am</w:t>
+              <w:t>11:00 am</w:t>
+            </w:r>
+          </w:p>
+          <w:p>
+            <w:r>
+              <w:t>12:00 am</w:t>
             </w:r>
           </w:p>
         </w:tc>
@@ -2291,33 +2183,12 @@
           </w:tcPr>
           <w:p>
             <w:r>
-              <w:t>12</w:t>
-            </w:r>
-            <w:r>
-              <w:t xml:space="preserve">:00 </w:t>
-            </w:r>
-            <w:r>
-              <w:t>p</w:t>
-            </w:r>
-            <w:r>
-              <w:t>m</w:t>
-            </w:r>
-          </w:p>
-          <w:p>
-            <w:r>
-              <w:t>0</w:t>
-            </w:r>
-            <w:r>
-              <w:t>1</w:t>
-            </w:r>
-            <w:r>
-              <w:t xml:space="preserve">:00 </w:t>
-            </w:r>
-            <w:r>
-              <w:t>p</w:t>
-            </w:r>
-            <w:r>
-              <w:t>m</w:t>
+              <w:t>12:00 pm</w:t>
+            </w:r>
+          </w:p>
+          <w:p>
+            <w:r>
+              <w:t>01:00 pm</w:t>
             </w:r>
           </w:p>
         </w:tc>
@@ -2331,9 +2202,11 @@
             <w:pPr>
               <w:jc w:val="center"/>
             </w:pPr>
+            <w:proofErr w:type="spellStart"/>
             <w:r>
               <w:t>Lab</w:t>
             </w:r>
+            <w:proofErr w:type="spellEnd"/>
           </w:p>
           <w:p>
             <w:pPr>
@@ -2389,10 +2262,7 @@
               <w:jc w:val="center"/>
             </w:pPr>
             <w:r>
-              <w:t>Ir a clase</w:t>
-            </w:r>
-            <w:r>
-              <w:t xml:space="preserve"> </w:t>
+              <w:t xml:space="preserve">Ir a clase </w:t>
             </w:r>
           </w:p>
         </w:tc>
@@ -2433,10 +2303,7 @@
               <w:jc w:val="center"/>
             </w:pPr>
             <w:r>
-              <w:t>Ir a clase</w:t>
-            </w:r>
-            <w:r>
-              <w:t xml:space="preserve"> </w:t>
+              <w:t xml:space="preserve">Ir a clase </w:t>
             </w:r>
           </w:p>
         </w:tc>
@@ -2490,21 +2357,12 @@
           </w:tcPr>
           <w:p>
             <w:r>
-              <w:t>01</w:t>
-            </w:r>
-            <w:r>
-              <w:t>:00 pm</w:t>
-            </w:r>
-          </w:p>
-          <w:p>
-            <w:r>
-              <w:t>0</w:t>
-            </w:r>
-            <w:r>
-              <w:t>2</w:t>
-            </w:r>
-            <w:r>
-              <w:t>:00 pm</w:t>
+              <w:t>01:00 pm</w:t>
+            </w:r>
+          </w:p>
+          <w:p>
+            <w:r>
+              <w:t>02:00 pm</w:t>
             </w:r>
           </w:p>
         </w:tc>
@@ -2616,24 +2474,12 @@
           </w:tcPr>
           <w:p>
             <w:r>
-              <w:t>0</w:t>
-            </w:r>
-            <w:r>
-              <w:t>2</w:t>
-            </w:r>
-            <w:r>
-              <w:t>:00 pm</w:t>
-            </w:r>
-          </w:p>
-          <w:p>
-            <w:r>
-              <w:t>0</w:t>
-            </w:r>
-            <w:r>
-              <w:t>3</w:t>
-            </w:r>
-            <w:r>
-              <w:t>:00 pm</w:t>
+              <w:t>02:00 pm</w:t>
+            </w:r>
+          </w:p>
+          <w:p>
+            <w:r>
+              <w:t>03:00 pm</w:t>
             </w:r>
           </w:p>
         </w:tc>
@@ -2799,24 +2645,12 @@
           </w:tcPr>
           <w:p>
             <w:r>
-              <w:t>0</w:t>
-            </w:r>
-            <w:r>
-              <w:t>3</w:t>
-            </w:r>
-            <w:r>
-              <w:t>:00 pm</w:t>
-            </w:r>
-          </w:p>
-          <w:p>
-            <w:r>
-              <w:t>0</w:t>
-            </w:r>
-            <w:r>
-              <w:t>4</w:t>
-            </w:r>
-            <w:r>
-              <w:t>:00 pm</w:t>
+              <w:t>03:00 pm</w:t>
+            </w:r>
+          </w:p>
+          <w:p>
+            <w:r>
+              <w:t>04:00 pm</w:t>
             </w:r>
           </w:p>
         </w:tc>
@@ -2918,24 +2752,12 @@
           </w:tcPr>
           <w:p>
             <w:r>
-              <w:t>0</w:t>
-            </w:r>
-            <w:r>
-              <w:t>4</w:t>
-            </w:r>
-            <w:r>
-              <w:t>:00 pm</w:t>
-            </w:r>
-          </w:p>
-          <w:p>
-            <w:r>
-              <w:t>0</w:t>
-            </w:r>
-            <w:r>
-              <w:t>5</w:t>
-            </w:r>
-            <w:r>
-              <w:t>:00 pm</w:t>
+              <w:t>04:00 pm</w:t>
+            </w:r>
+          </w:p>
+          <w:p>
+            <w:r>
+              <w:t>05:00 pm</w:t>
             </w:r>
           </w:p>
         </w:tc>
@@ -3085,24 +2907,12 @@
           </w:tcPr>
           <w:p>
             <w:r>
-              <w:t>0</w:t>
-            </w:r>
-            <w:r>
-              <w:t>5</w:t>
-            </w:r>
-            <w:r>
-              <w:t>:00 pm</w:t>
-            </w:r>
-          </w:p>
-          <w:p>
-            <w:r>
-              <w:t>0</w:t>
-            </w:r>
-            <w:r>
-              <w:t>6</w:t>
-            </w:r>
-            <w:r>
-              <w:t>:00 pm</w:t>
+              <w:t>05:00 pm</w:t>
+            </w:r>
+          </w:p>
+          <w:p>
+            <w:r>
+              <w:t>06:00 pm</w:t>
             </w:r>
           </w:p>
         </w:tc>
@@ -3212,24 +3022,12 @@
           </w:tcPr>
           <w:p>
             <w:r>
-              <w:t>0</w:t>
-            </w:r>
-            <w:r>
-              <w:t>6</w:t>
-            </w:r>
-            <w:r>
-              <w:t>:00 pm</w:t>
-            </w:r>
-          </w:p>
-          <w:p>
-            <w:r>
-              <w:t>0</w:t>
-            </w:r>
-            <w:r>
-              <w:t>7</w:t>
-            </w:r>
-            <w:r>
-              <w:t>:00 pm</w:t>
+              <w:t>06:00 pm</w:t>
+            </w:r>
+          </w:p>
+          <w:p>
+            <w:r>
+              <w:t>07:00 pm</w:t>
             </w:r>
           </w:p>
         </w:tc>
@@ -3266,9 +3064,11 @@
             <w:pPr>
               <w:jc w:val="center"/>
             </w:pPr>
+            <w:proofErr w:type="spellStart"/>
             <w:r>
               <w:t>Lab</w:t>
             </w:r>
+            <w:proofErr w:type="spellEnd"/>
           </w:p>
           <w:p>
             <w:pPr>
@@ -3411,24 +3211,12 @@
           </w:tcPr>
           <w:p>
             <w:r>
-              <w:t>0</w:t>
-            </w:r>
-            <w:r>
-              <w:t>7</w:t>
-            </w:r>
-            <w:r>
-              <w:t>:00 pm</w:t>
-            </w:r>
-          </w:p>
-          <w:p>
-            <w:r>
-              <w:t>0</w:t>
-            </w:r>
-            <w:r>
-              <w:t>8</w:t>
-            </w:r>
-            <w:r>
-              <w:t>:00 pm</w:t>
+              <w:t>07:00 pm</w:t>
+            </w:r>
+          </w:p>
+          <w:p>
+            <w:r>
+              <w:t>08:00 pm</w:t>
             </w:r>
           </w:p>
         </w:tc>
@@ -3528,24 +3316,12 @@
           </w:tcPr>
           <w:p>
             <w:r>
-              <w:t>0</w:t>
-            </w:r>
-            <w:r>
-              <w:t>8</w:t>
-            </w:r>
-            <w:r>
-              <w:t>:00 pm</w:t>
-            </w:r>
-          </w:p>
-          <w:p>
-            <w:r>
-              <w:t>0</w:t>
-            </w:r>
-            <w:r>
-              <w:t>9</w:t>
-            </w:r>
-            <w:r>
-              <w:t>:00 pm</w:t>
+              <w:t>08:00 pm</w:t>
+            </w:r>
+          </w:p>
+          <w:p>
+            <w:r>
+              <w:t>09:00 pm</w:t>
             </w:r>
           </w:p>
         </w:tc>
@@ -3697,21 +3473,12 @@
           </w:tcPr>
           <w:p>
             <w:r>
-              <w:t>0</w:t>
-            </w:r>
-            <w:r>
-              <w:t>9</w:t>
-            </w:r>
-            <w:r>
-              <w:t>:00 pm</w:t>
-            </w:r>
-          </w:p>
-          <w:p>
-            <w:r>
-              <w:t>10</w:t>
-            </w:r>
-            <w:r>
-              <w:t>:00 pm</w:t>
+              <w:t>09:00 pm</w:t>
+            </w:r>
+          </w:p>
+          <w:p>
+            <w:r>
+              <w:t>10:00 pm</w:t>
             </w:r>
           </w:p>
         </w:tc>
@@ -3813,21 +3580,12 @@
           </w:tcPr>
           <w:p>
             <w:r>
-              <w:t>1</w:t>
-            </w:r>
-            <w:r>
-              <w:t>0</w:t>
-            </w:r>
-            <w:r>
-              <w:t>:00 pm</w:t>
-            </w:r>
-          </w:p>
-          <w:p>
-            <w:r>
-              <w:t>11</w:t>
-            </w:r>
-            <w:r>
-              <w:t>:00 pm</w:t>
+              <w:t>10:00 pm</w:t>
+            </w:r>
+          </w:p>
+          <w:p>
+            <w:r>
+              <w:t>11:00 pm</w:t>
             </w:r>
           </w:p>
         </w:tc>
@@ -3973,18 +3731,12 @@
           </w:tcPr>
           <w:p>
             <w:r>
-              <w:t>1</w:t>
-            </w:r>
-            <w:r>
-              <w:t>1:00 pm</w:t>
-            </w:r>
-          </w:p>
-          <w:p>
-            <w:r>
-              <w:t>1</w:t>
-            </w:r>
-            <w:r>
-              <w:t>2:00 pm</w:t>
+              <w:t>11:00 pm</w:t>
+            </w:r>
+          </w:p>
+          <w:p>
+            <w:r>
+              <w:t>12:00 pm</w:t>
             </w:r>
           </w:p>
         </w:tc>
@@ -4133,21 +3885,7 @@
                 <w:bCs/>
               </w:rPr>
               <w:lastRenderedPageBreak/>
-              <w:t xml:space="preserve">Semana </w:t>
-            </w:r>
-            <w:r>
-              <w:rPr>
-                <w:b/>
-                <w:bCs/>
-              </w:rPr>
-              <w:t>2</w:t>
-            </w:r>
-            <w:r>
-              <w:rPr>
-                <w:b/>
-                <w:bCs/>
-              </w:rPr>
-              <w:t>: d</w:t>
+              <w:t>Semana 2: d</w:t>
             </w:r>
             <w:r>
               <w:rPr>
@@ -6013,9 +5751,11 @@
             <w:pPr>
               <w:jc w:val="center"/>
             </w:pPr>
+            <w:proofErr w:type="spellStart"/>
             <w:r>
               <w:t>Lab</w:t>
             </w:r>
+            <w:proofErr w:type="spellEnd"/>
           </w:p>
           <w:p>
             <w:pPr>
@@ -6873,9 +6613,11 @@
             <w:pPr>
               <w:jc w:val="center"/>
             </w:pPr>
+            <w:proofErr w:type="spellStart"/>
             <w:r>
               <w:t>Lab</w:t>
             </w:r>
+            <w:proofErr w:type="spellEnd"/>
           </w:p>
           <w:p>
             <w:pPr>
@@ -9581,9 +9323,11 @@
             <w:pPr>
               <w:jc w:val="center"/>
             </w:pPr>
+            <w:proofErr w:type="spellStart"/>
             <w:r>
               <w:t>Lab</w:t>
             </w:r>
+            <w:proofErr w:type="spellEnd"/>
           </w:p>
           <w:p>
             <w:pPr>
@@ -10441,9 +10185,11 @@
             <w:pPr>
               <w:jc w:val="center"/>
             </w:pPr>
+            <w:proofErr w:type="spellStart"/>
             <w:r>
               <w:t>Lab</w:t>
             </w:r>
+            <w:proofErr w:type="spellEnd"/>
           </w:p>
           <w:p>
             <w:pPr>
@@ -13154,9 +12900,11 @@
             <w:pPr>
               <w:jc w:val="center"/>
             </w:pPr>
+            <w:proofErr w:type="spellStart"/>
             <w:r>
               <w:t>Lab</w:t>
             </w:r>
+            <w:proofErr w:type="spellEnd"/>
           </w:p>
           <w:p>
             <w:pPr>
@@ -14014,9 +13762,11 @@
             <w:pPr>
               <w:jc w:val="center"/>
             </w:pPr>
+            <w:proofErr w:type="spellStart"/>
             <w:r>
               <w:t>Lab</w:t>
             </w:r>
+            <w:proofErr w:type="spellEnd"/>
           </w:p>
           <w:p>
             <w:pPr>

</xml_diff>

<commit_message>
Novedad paro de taxistas y Semana de parciales
</commit_message>
<xml_diff>
--- a/Me programo-Diego Pabon.docx
+++ b/Me programo-Diego Pabon.docx
@@ -4167,7 +4167,7 @@
         </w:tc>
         <w:tc>
           <w:tcPr>
-            <w:tcW w:w="1470" w:type="dxa"/>
+            <w:tcW w:w="1475" w:type="dxa"/>
           </w:tcPr>
           <w:p>
             <w:pPr>
@@ -4315,7 +4315,7 @@
         </w:tc>
         <w:tc>
           <w:tcPr>
-            <w:tcW w:w="1470" w:type="dxa"/>
+            <w:tcW w:w="1475" w:type="dxa"/>
             <w:vMerge w:val="restart"/>
             <w:vAlign w:val="center"/>
           </w:tcPr>
@@ -4423,7 +4423,7 @@
         </w:tc>
         <w:tc>
           <w:tcPr>
-            <w:tcW w:w="1470" w:type="dxa"/>
+            <w:tcW w:w="1475" w:type="dxa"/>
             <w:vMerge/>
             <w:vAlign w:val="center"/>
           </w:tcPr>
@@ -4528,7 +4528,7 @@
         </w:tc>
         <w:tc>
           <w:tcPr>
-            <w:tcW w:w="1470" w:type="dxa"/>
+            <w:tcW w:w="1475" w:type="dxa"/>
             <w:vMerge/>
             <w:vAlign w:val="center"/>
           </w:tcPr>
@@ -4633,7 +4633,7 @@
         </w:tc>
         <w:tc>
           <w:tcPr>
-            <w:tcW w:w="1470" w:type="dxa"/>
+            <w:tcW w:w="1475" w:type="dxa"/>
             <w:vMerge/>
             <w:vAlign w:val="center"/>
           </w:tcPr>
@@ -4738,7 +4738,7 @@
         </w:tc>
         <w:tc>
           <w:tcPr>
-            <w:tcW w:w="1470" w:type="dxa"/>
+            <w:tcW w:w="1475" w:type="dxa"/>
             <w:vMerge/>
             <w:vAlign w:val="center"/>
           </w:tcPr>
@@ -4843,7 +4843,7 @@
         </w:tc>
         <w:tc>
           <w:tcPr>
-            <w:tcW w:w="1470" w:type="dxa"/>
+            <w:tcW w:w="1475" w:type="dxa"/>
             <w:vMerge/>
             <w:vAlign w:val="center"/>
           </w:tcPr>
@@ -4998,7 +4998,7 @@
         </w:tc>
         <w:tc>
           <w:tcPr>
-            <w:tcW w:w="1470" w:type="dxa"/>
+            <w:tcW w:w="1475" w:type="dxa"/>
             <w:vMerge/>
             <w:vAlign w:val="center"/>
           </w:tcPr>
@@ -5129,7 +5129,7 @@
         </w:tc>
         <w:tc>
           <w:tcPr>
-            <w:tcW w:w="1470" w:type="dxa"/>
+            <w:tcW w:w="1475" w:type="dxa"/>
             <w:vMerge/>
             <w:vAlign w:val="center"/>
           </w:tcPr>
@@ -5290,7 +5290,7 @@
         </w:tc>
         <w:tc>
           <w:tcPr>
-            <w:tcW w:w="1470" w:type="dxa"/>
+            <w:tcW w:w="1475" w:type="dxa"/>
             <w:vAlign w:val="center"/>
           </w:tcPr>
           <w:p>
@@ -5443,7 +5443,7 @@
         </w:tc>
         <w:tc>
           <w:tcPr>
-            <w:tcW w:w="1470" w:type="dxa"/>
+            <w:tcW w:w="1475" w:type="dxa"/>
             <w:vMerge w:val="restart"/>
             <w:vAlign w:val="center"/>
           </w:tcPr>
@@ -5595,7 +5595,7 @@
         </w:tc>
         <w:tc>
           <w:tcPr>
-            <w:tcW w:w="1470" w:type="dxa"/>
+            <w:tcW w:w="1475" w:type="dxa"/>
             <w:vMerge/>
             <w:vAlign w:val="center"/>
           </w:tcPr>
@@ -5710,7 +5710,7 @@
         </w:tc>
         <w:tc>
           <w:tcPr>
-            <w:tcW w:w="1470" w:type="dxa"/>
+            <w:tcW w:w="1475" w:type="dxa"/>
             <w:vMerge/>
             <w:vAlign w:val="center"/>
           </w:tcPr>
@@ -5806,6 +5806,40 @@
               <w:t>Almorzar</w:t>
             </w:r>
           </w:p>
+          <w:p/>
+        </w:tc>
+        <w:tc>
+          <w:tcPr>
+            <w:tcW w:w="1493" w:type="dxa"/>
+            <w:vAlign w:val="center"/>
+          </w:tcPr>
+          <w:p>
+            <w:pPr>
+              <w:jc w:val="center"/>
+            </w:pPr>
+            <w:r>
+              <w:t>Almorzar</w:t>
+            </w:r>
+          </w:p>
+          <w:p>
+            <w:pPr>
+              <w:jc w:val="center"/>
+            </w:pPr>
+          </w:p>
+        </w:tc>
+        <w:tc>
+          <w:tcPr>
+            <w:tcW w:w="1407" w:type="dxa"/>
+            <w:vAlign w:val="center"/>
+          </w:tcPr>
+          <w:p>
+            <w:pPr>
+              <w:jc w:val="center"/>
+            </w:pPr>
+            <w:r>
+              <w:t>Almorzar</w:t>
+            </w:r>
+          </w:p>
           <w:p>
             <w:pPr>
               <w:jc w:val="center"/>
@@ -5817,7 +5851,7 @@
         </w:tc>
         <w:tc>
           <w:tcPr>
-            <w:tcW w:w="1493" w:type="dxa"/>
+            <w:tcW w:w="1421" w:type="dxa"/>
             <w:vAlign w:val="center"/>
           </w:tcPr>
           <w:p>
@@ -5836,48 +5870,7 @@
         </w:tc>
         <w:tc>
           <w:tcPr>
-            <w:tcW w:w="1407" w:type="dxa"/>
-            <w:vAlign w:val="center"/>
-          </w:tcPr>
-          <w:p>
-            <w:pPr>
-              <w:jc w:val="center"/>
-            </w:pPr>
-            <w:r>
-              <w:t>Almorzar</w:t>
-            </w:r>
-          </w:p>
-          <w:p>
-            <w:pPr>
-              <w:jc w:val="center"/>
-            </w:pPr>
-            <w:r>
-              <w:t xml:space="preserve">Ir a clase </w:t>
-            </w:r>
-          </w:p>
-        </w:tc>
-        <w:tc>
-          <w:tcPr>
-            <w:tcW w:w="1421" w:type="dxa"/>
-            <w:vAlign w:val="center"/>
-          </w:tcPr>
-          <w:p>
-            <w:pPr>
-              <w:jc w:val="center"/>
-            </w:pPr>
-            <w:r>
-              <w:t>Almorzar</w:t>
-            </w:r>
-          </w:p>
-          <w:p>
-            <w:pPr>
-              <w:jc w:val="center"/>
-            </w:pPr>
-          </w:p>
-        </w:tc>
-        <w:tc>
-          <w:tcPr>
-            <w:tcW w:w="1470" w:type="dxa"/>
+            <w:tcW w:w="1475" w:type="dxa"/>
             <w:vAlign w:val="center"/>
           </w:tcPr>
           <w:p>
@@ -5937,7 +5930,7 @@
               <w:jc w:val="center"/>
             </w:pPr>
             <w:r>
-              <w:t>Descansar</w:t>
+              <w:t>Estudio</w:t>
             </w:r>
           </w:p>
         </w:tc>
@@ -5951,21 +5944,21 @@
               <w:jc w:val="center"/>
             </w:pPr>
             <w:r>
-              <w:t>Descansar</w:t>
-            </w:r>
-          </w:p>
-        </w:tc>
-        <w:tc>
-          <w:tcPr>
-            <w:tcW w:w="1493" w:type="dxa"/>
-            <w:vAlign w:val="center"/>
-          </w:tcPr>
-          <w:p>
-            <w:pPr>
-              <w:jc w:val="center"/>
-            </w:pPr>
-            <w:r>
-              <w:t>Descansar</w:t>
+              <w:t>Estudio</w:t>
+            </w:r>
+          </w:p>
+        </w:tc>
+        <w:tc>
+          <w:tcPr>
+            <w:tcW w:w="1493" w:type="dxa"/>
+            <w:vAlign w:val="center"/>
+          </w:tcPr>
+          <w:p>
+            <w:pPr>
+              <w:jc w:val="center"/>
+            </w:pPr>
+            <w:r>
+              <w:t>Estudio</w:t>
             </w:r>
           </w:p>
         </w:tc>
@@ -5979,7 +5972,7 @@
               <w:jc w:val="center"/>
             </w:pPr>
             <w:r>
-              <w:t>Descansar</w:t>
+              <w:t>Estudio</w:t>
             </w:r>
           </w:p>
         </w:tc>
@@ -5993,21 +5986,21 @@
               <w:jc w:val="center"/>
             </w:pPr>
             <w:r>
-              <w:t>Descansar</w:t>
-            </w:r>
-          </w:p>
-        </w:tc>
-        <w:tc>
-          <w:tcPr>
-            <w:tcW w:w="1470" w:type="dxa"/>
-            <w:vAlign w:val="center"/>
-          </w:tcPr>
-          <w:p>
-            <w:pPr>
-              <w:jc w:val="center"/>
-            </w:pPr>
-            <w:r>
-              <w:t>Descansar</w:t>
+              <w:t>Estudio</w:t>
+            </w:r>
+          </w:p>
+        </w:tc>
+        <w:tc>
+          <w:tcPr>
+            <w:tcW w:w="1475" w:type="dxa"/>
+            <w:vAlign w:val="center"/>
+          </w:tcPr>
+          <w:p>
+            <w:pPr>
+              <w:jc w:val="center"/>
+            </w:pPr>
+            <w:r>
+              <w:t>Estudio</w:t>
             </w:r>
           </w:p>
         </w:tc>
@@ -6153,7 +6146,7 @@
         </w:tc>
         <w:tc>
           <w:tcPr>
-            <w:tcW w:w="1470" w:type="dxa"/>
+            <w:tcW w:w="1475" w:type="dxa"/>
             <w:vMerge w:val="restart"/>
             <w:vAlign w:val="center"/>
           </w:tcPr>
@@ -6279,7 +6272,7 @@
         </w:tc>
         <w:tc>
           <w:tcPr>
-            <w:tcW w:w="1470" w:type="dxa"/>
+            <w:tcW w:w="1475" w:type="dxa"/>
             <w:vMerge/>
             <w:vAlign w:val="center"/>
           </w:tcPr>
@@ -6434,7 +6427,7 @@
         </w:tc>
         <w:tc>
           <w:tcPr>
-            <w:tcW w:w="1470" w:type="dxa"/>
+            <w:tcW w:w="1475" w:type="dxa"/>
             <w:vMerge/>
             <w:vAlign w:val="center"/>
           </w:tcPr>
@@ -6549,7 +6542,7 @@
         </w:tc>
         <w:tc>
           <w:tcPr>
-            <w:tcW w:w="1470" w:type="dxa"/>
+            <w:tcW w:w="1475" w:type="dxa"/>
             <w:vMerge/>
             <w:vAlign w:val="center"/>
           </w:tcPr>
@@ -6738,7 +6731,7 @@
         </w:tc>
         <w:tc>
           <w:tcPr>
-            <w:tcW w:w="1470" w:type="dxa"/>
+            <w:tcW w:w="1475" w:type="dxa"/>
             <w:vMerge/>
             <w:vAlign w:val="center"/>
           </w:tcPr>
@@ -6843,7 +6836,7 @@
         </w:tc>
         <w:tc>
           <w:tcPr>
-            <w:tcW w:w="1470" w:type="dxa"/>
+            <w:tcW w:w="1475" w:type="dxa"/>
             <w:vMerge/>
             <w:vAlign w:val="center"/>
           </w:tcPr>
@@ -6959,7 +6952,7 @@
               <w:jc w:val="center"/>
             </w:pPr>
             <w:r>
-              <w:t>Descansar</w:t>
+              <w:t>Trabajos</w:t>
             </w:r>
           </w:p>
           <w:p>
@@ -6975,13 +6968,13 @@
               <w:jc w:val="center"/>
             </w:pPr>
             <w:r>
-              <w:t>pasatiempos</w:t>
-            </w:r>
-          </w:p>
-        </w:tc>
-        <w:tc>
-          <w:tcPr>
-            <w:tcW w:w="1470" w:type="dxa"/>
+              <w:t>Estudio</w:t>
+            </w:r>
+          </w:p>
+        </w:tc>
+        <w:tc>
+          <w:tcPr>
+            <w:tcW w:w="1475" w:type="dxa"/>
             <w:vMerge w:val="restart"/>
             <w:vAlign w:val="center"/>
           </w:tcPr>
@@ -6990,7 +6983,7 @@
               <w:jc w:val="center"/>
             </w:pPr>
             <w:r>
-              <w:t>Descansar</w:t>
+              <w:t>Trabajos</w:t>
             </w:r>
           </w:p>
           <w:p>
@@ -7006,7 +6999,7 @@
               <w:jc w:val="center"/>
             </w:pPr>
             <w:r>
-              <w:t>pasatiempos</w:t>
+              <w:t>Estudio</w:t>
             </w:r>
           </w:p>
         </w:tc>
@@ -7082,14 +7075,15 @@
         <w:tc>
           <w:tcPr>
             <w:tcW w:w="1407" w:type="dxa"/>
-            <w:vAlign w:val="center"/>
-          </w:tcPr>
-          <w:p>
-            <w:pPr>
-              <w:jc w:val="center"/>
-            </w:pPr>
-            <w:r>
-              <w:t>Descansar</w:t>
+            <w:vMerge w:val="restart"/>
+            <w:vAlign w:val="center"/>
+          </w:tcPr>
+          <w:p>
+            <w:pPr>
+              <w:jc w:val="center"/>
+            </w:pPr>
+            <w:r>
+              <w:t>Estudio</w:t>
             </w:r>
           </w:p>
         </w:tc>
@@ -7107,7 +7101,7 @@
         </w:tc>
         <w:tc>
           <w:tcPr>
-            <w:tcW w:w="1470" w:type="dxa"/>
+            <w:tcW w:w="1475" w:type="dxa"/>
             <w:vMerge/>
             <w:vAlign w:val="center"/>
           </w:tcPr>
@@ -7229,6 +7223,18 @@
         <w:tc>
           <w:tcPr>
             <w:tcW w:w="1407" w:type="dxa"/>
+            <w:vMerge/>
+            <w:vAlign w:val="center"/>
+          </w:tcPr>
+          <w:p>
+            <w:pPr>
+              <w:jc w:val="center"/>
+            </w:pPr>
+          </w:p>
+        </w:tc>
+        <w:tc>
+          <w:tcPr>
+            <w:tcW w:w="1421" w:type="dxa"/>
             <w:vAlign w:val="center"/>
           </w:tcPr>
           <w:p>
@@ -7242,21 +7248,7 @@
         </w:tc>
         <w:tc>
           <w:tcPr>
-            <w:tcW w:w="1421" w:type="dxa"/>
-            <w:vAlign w:val="center"/>
-          </w:tcPr>
-          <w:p>
-            <w:pPr>
-              <w:jc w:val="center"/>
-            </w:pPr>
-            <w:r>
-              <w:t>Cenar</w:t>
-            </w:r>
-          </w:p>
-        </w:tc>
-        <w:tc>
-          <w:tcPr>
-            <w:tcW w:w="1470" w:type="dxa"/>
+            <w:tcW w:w="1475" w:type="dxa"/>
             <w:vAlign w:val="center"/>
           </w:tcPr>
           <w:p>
@@ -7375,7 +7367,7 @@
         </w:tc>
         <w:tc>
           <w:tcPr>
-            <w:tcW w:w="1470" w:type="dxa"/>
+            <w:tcW w:w="1475" w:type="dxa"/>
             <w:vAlign w:val="center"/>
           </w:tcPr>
           <w:p>

</xml_diff>